<commit_message>
pdf manual de usuario
</commit_message>
<xml_diff>
--- a/DocumentosKathy/User Manual Kappa Kathy Universidad.docx
+++ b/DocumentosKathy/User Manual Kappa Kathy Universidad.docx
@@ -14,7 +14,6 @@
         <w:rPr>
           <w:b/>
           <w:u w:val="single"/>
-          <w:lang w:val="en-US"/>
         </w:rPr>
         <w:t>User Manual Kappa Kathy</w:t>
       </w:r>
@@ -34,7 +33,15 @@
         <w:t xml:space="preserve"> </w:t>
       </w:r>
       <w:r>
-        <w:t>preste</w:t>
+        <w:t>pres</w:t>
+      </w:r>
+      <w:r>
+        <w:t>en</w:t>
+      </w:r>
+      <w:bookmarkStart w:id="0" w:name="_GoBack"/>
+      <w:bookmarkEnd w:id="0"/>
+      <w:r>
+        <w:t>te</w:t>
       </w:r>
       <w:r>
         <w:t xml:space="preserve"> modelo de datos fue </w:t>
@@ -579,8 +586,6 @@
           <w:tab w:val="left" w:pos="8436"/>
         </w:tabs>
       </w:pPr>
-      <w:bookmarkStart w:id="0" w:name="_GoBack"/>
-      <w:bookmarkEnd w:id="0"/>
     </w:p>
     <w:p>
       <w:pPr>
@@ -608,15 +613,7 @@
         </w:tabs>
       </w:pPr>
       <w:r>
-        <w:t>Si desea ingresar una fecha se le aconseja respetar el formato definido para tener un funcionamiento más efectivo (</w:t>
-      </w:r>
-      <w:proofErr w:type="spellStart"/>
-      <w:r>
-        <w:t>dd</w:t>
-      </w:r>
-      <w:proofErr w:type="spellEnd"/>
-      <w:r>
-        <w:t>/mm/yyyy)</w:t>
+        <w:t>Si desea ingresar una fecha se le aconseja respetar el formato definido para tener un funcionamiento más efectivo (dd/mm/yyyy)</w:t>
       </w:r>
     </w:p>
     <w:p>

</xml_diff>